<commit_message>
Added files as of 01/12/16
</commit_message>
<xml_diff>
--- a/cw q9 - binary search 2 - adapted NOTES.docx
+++ b/cw q9 - binary search 2 - adapted NOTES.docx
@@ -26,11 +26,16 @@
         <w:t>I</w:t>
       </w:r>
       <w:r>
-        <w:t xml:space="preserve"> specified the </w:t>
+        <w:t xml:space="preserve"> specified </w:t>
+      </w:r>
+      <w:proofErr w:type="gramStart"/>
+      <w:r>
+        <w:t xml:space="preserve">the </w:t>
       </w:r>
       <w:r>
         <w:t>except</w:t>
       </w:r>
+      <w:proofErr w:type="gramEnd"/>
       <w:r>
         <w:t xml:space="preserve"> statement as:</w:t>
       </w:r>
@@ -43,17 +48,56 @@
           <w:sz w:val="20"/>
         </w:rPr>
       </w:pPr>
+      <w:proofErr w:type="gramStart"/>
       <w:r>
         <w:rPr>
           <w:rFonts w:ascii="Courier New" w:hAnsi="Courier New" w:cs="Courier New"/>
           <w:sz w:val="20"/>
         </w:rPr>
-        <w:t>except IndexError and RecursionError</w:t>
-      </w:r>
+        <w:t>except</w:t>
+      </w:r>
+      <w:proofErr w:type="gramEnd"/>
+      <w:r>
+        <w:rPr>
+          <w:rFonts w:ascii="Courier New" w:hAnsi="Courier New" w:cs="Courier New"/>
+          <w:sz w:val="20"/>
+        </w:rPr>
+        <w:t xml:space="preserve"> </w:t>
+      </w:r>
+      <w:proofErr w:type="spellStart"/>
+      <w:r>
+        <w:rPr>
+          <w:rFonts w:ascii="Courier New" w:hAnsi="Courier New" w:cs="Courier New"/>
+          <w:sz w:val="20"/>
+        </w:rPr>
+        <w:t>IndexError</w:t>
+      </w:r>
+      <w:proofErr w:type="spellEnd"/>
+      <w:r>
+        <w:rPr>
+          <w:rFonts w:ascii="Courier New" w:hAnsi="Courier New" w:cs="Courier New"/>
+          <w:sz w:val="20"/>
+        </w:rPr>
+        <w:t xml:space="preserve"> and </w:t>
+      </w:r>
+      <w:proofErr w:type="spellStart"/>
+      <w:r>
+        <w:rPr>
+          <w:rFonts w:ascii="Courier New" w:hAnsi="Courier New" w:cs="Courier New"/>
+          <w:sz w:val="20"/>
+        </w:rPr>
+        <w:t>RecursionError</w:t>
+      </w:r>
+      <w:proofErr w:type="spellEnd"/>
     </w:p>
     <w:p>
-      <w:r>
-        <w:t xml:space="preserve">then </w:t>
+      <w:proofErr w:type="gramStart"/>
+      <w:r>
+        <w:t>then</w:t>
+      </w:r>
+      <w:proofErr w:type="gramEnd"/>
+      <w:r>
+        <w:t xml:space="preserve"> </w:t>
       </w:r>
       <w:r>
         <w:t xml:space="preserve">the </w:t>
@@ -76,6 +120,7 @@
       <w:r>
         <w:t xml:space="preserve"> </w:t>
       </w:r>
+      <w:proofErr w:type="spellStart"/>
       <w:r>
         <w:t>I</w:t>
       </w:r>
@@ -86,8 +131,13 @@
         <w:t>E</w:t>
       </w:r>
       <w:r>
-        <w:t xml:space="preserve">rror and </w:t>
-      </w:r>
+        <w:t>rror</w:t>
+      </w:r>
+      <w:proofErr w:type="spellEnd"/>
+      <w:r>
+        <w:t xml:space="preserve"> and </w:t>
+      </w:r>
+      <w:proofErr w:type="spellStart"/>
       <w:r>
         <w:t>R</w:t>
       </w:r>
@@ -98,8 +148,13 @@
         <w:t>nE</w:t>
       </w:r>
       <w:r>
-        <w:t xml:space="preserve">rror, by first identifying the </w:t>
-      </w:r>
+        <w:t>rror</w:t>
+      </w:r>
+      <w:proofErr w:type="spellEnd"/>
+      <w:r>
+        <w:t xml:space="preserve">, by first identifying the </w:t>
+      </w:r>
+      <w:proofErr w:type="spellStart"/>
       <w:r>
         <w:t>I</w:t>
       </w:r>
@@ -110,7 +165,11 @@
         <w:t>E</w:t>
       </w:r>
       <w:r>
-        <w:t xml:space="preserve">rror and rendering it mute without the user's awareness and then proceeding to the identifying recursion error </w:t>
+        <w:t>rror</w:t>
+      </w:r>
+      <w:proofErr w:type="spellEnd"/>
+      <w:r>
+        <w:t xml:space="preserve"> and rendering it mute without the user's awareness and then proceeding to the identifying recursion error </w:t>
       </w:r>
       <w:r>
         <w:t>as it would also be the case</w:t>
@@ -132,13 +191,47 @@
           <w:sz w:val="20"/>
         </w:rPr>
       </w:pPr>
+      <w:proofErr w:type="gramStart"/>
       <w:r>
         <w:rPr>
           <w:rFonts w:ascii="Courier New" w:hAnsi="Courier New" w:cs="Courier New"/>
           <w:sz w:val="20"/>
         </w:rPr>
-        <w:t>except IndexError or RecursionError</w:t>
-      </w:r>
+        <w:t>except</w:t>
+      </w:r>
+      <w:proofErr w:type="gramEnd"/>
+      <w:r>
+        <w:rPr>
+          <w:rFonts w:ascii="Courier New" w:hAnsi="Courier New" w:cs="Courier New"/>
+          <w:sz w:val="20"/>
+        </w:rPr>
+        <w:t xml:space="preserve"> </w:t>
+      </w:r>
+      <w:proofErr w:type="spellStart"/>
+      <w:r>
+        <w:rPr>
+          <w:rFonts w:ascii="Courier New" w:hAnsi="Courier New" w:cs="Courier New"/>
+          <w:sz w:val="20"/>
+        </w:rPr>
+        <w:t>IndexError</w:t>
+      </w:r>
+      <w:proofErr w:type="spellEnd"/>
+      <w:r>
+        <w:rPr>
+          <w:rFonts w:ascii="Courier New" w:hAnsi="Courier New" w:cs="Courier New"/>
+          <w:sz w:val="20"/>
+        </w:rPr>
+        <w:t xml:space="preserve"> or </w:t>
+      </w:r>
+      <w:proofErr w:type="spellStart"/>
+      <w:r>
+        <w:rPr>
+          <w:rFonts w:ascii="Courier New" w:hAnsi="Courier New" w:cs="Courier New"/>
+          <w:sz w:val="20"/>
+        </w:rPr>
+        <w:t>RecursionError</w:t>
+      </w:r>
+      <w:proofErr w:type="spellEnd"/>
     </w:p>
     <w:p>
       <w:r>
@@ -166,7 +259,15 @@
         <w:t xml:space="preserve">attempt </w:t>
       </w:r>
       <w:r>
-        <w:t xml:space="preserve">was carried out with the except statement written </w:t>
+        <w:t xml:space="preserve">was carried out with </w:t>
+      </w:r>
+      <w:proofErr w:type="gramStart"/>
+      <w:r>
+        <w:t>the except</w:t>
+      </w:r>
+      <w:proofErr w:type="gramEnd"/>
+      <w:r>
+        <w:t xml:space="preserve"> statement written </w:t>
       </w:r>
       <w:r>
         <w:t xml:space="preserve">before the amendment, </w:t>
@@ -202,7 +303,15 @@
         <w:t>n</w:t>
       </w:r>
       <w:r>
-        <w:t xml:space="preserve"> IndexError regardless of the </w:t>
+        <w:t xml:space="preserve"> </w:t>
+      </w:r>
+      <w:proofErr w:type="spellStart"/>
+      <w:r>
+        <w:t>IndexError</w:t>
+      </w:r>
+      <w:proofErr w:type="spellEnd"/>
+      <w:r>
+        <w:t xml:space="preserve"> regardless of the </w:t>
       </w:r>
       <w:r>
         <w:t>written except statement</w:t>
@@ -249,125 +358,68 @@
       </w:r>
     </w:p>
     <w:p>
-      <w:r>
-        <w:t>I</w:t>
-      </w:r>
-      <w:r>
-        <w:t xml:space="preserve">nitial </w:t>
-      </w:r>
-      <w:r>
-        <w:t>analysis concluded</w:t>
-      </w:r>
-      <w:r>
-        <w:t xml:space="preserve"> </w:t>
-      </w:r>
-      <w:r>
-        <w:t xml:space="preserve">that </w:t>
-      </w:r>
-      <w:r>
-        <w:t xml:space="preserve">the time taken for </w:t>
-      </w:r>
-      <w:r>
-        <w:t xml:space="preserve">some of the </w:t>
-      </w:r>
-      <w:r>
-        <w:t>code</w:t>
-      </w:r>
-      <w:r>
-        <w:t xml:space="preserve"> </w:t>
-      </w:r>
-      <w:r>
-        <w:t>is constant</w:t>
-      </w:r>
-      <w:r>
-        <w:t xml:space="preserve">, </w:t>
-      </w:r>
-      <w:r>
-        <w:t xml:space="preserve">yet when the first condition </w:t>
-      </w:r>
-      <w:r>
-        <w:t xml:space="preserve">(base case) </w:t>
-      </w:r>
-      <w:r>
-        <w:t xml:space="preserve">is not met and the </w:t>
-      </w:r>
-      <w:r>
-        <w:t>programme</w:t>
-      </w:r>
-      <w:r>
-        <w:t xml:space="preserve"> executes the code written in line 12, the function calls itself thus triggering </w:t>
-      </w:r>
-      <w:r>
-        <w:t xml:space="preserve">a </w:t>
-      </w:r>
-      <w:r>
-        <w:t>recursion</w:t>
-      </w:r>
-      <w:r>
-        <w:t>.</w:t>
-      </w:r>
-      <w:r>
-        <w:t xml:space="preserve"> Due to this, the </w:t>
-      </w:r>
-      <w:r>
-        <w:t>programme</w:t>
-      </w:r>
-      <w:r>
-        <w:t xml:space="preserve"> executes the </w:t>
-      </w:r>
-      <w:r>
-        <w:t>code above the call</w:t>
-      </w:r>
-      <w:r>
-        <w:t xml:space="preserve"> until the base case is met, which </w:t>
-      </w:r>
-      <w:r>
-        <w:t xml:space="preserve">arguably therefore </w:t>
-      </w:r>
-      <w:r>
-        <w:t>alters the runtime bounds of the said code</w:t>
-      </w:r>
-      <w:r>
-        <w:t xml:space="preserve"> to </w:t>
-      </w:r>
-      <w:r>
+      <w:bookmarkStart w:id="0" w:name="_GoBack"/>
+      <w:bookmarkEnd w:id="0"/>
+      <w:r>
+        <w:t>Initial analysis concluded that the time taken for some of the code is constant, yet when the first condition (base case) is not met and the programme exec</w:t>
+      </w:r>
+      <w:r>
+        <w:t>utes the code in lines 14 or 16</w:t>
+      </w:r>
+      <w:r>
+        <w:t xml:space="preserve">, the function calls itself thus triggering a recursion. Due to this, the programme </w:t>
+      </w:r>
+      <w:r>
+        <w:t>re-</w:t>
+      </w:r>
+      <w:r>
+        <w:t xml:space="preserve">executes the code </w:t>
+      </w:r>
+      <w:r>
+        <w:t xml:space="preserve">before </w:t>
+      </w:r>
+      <w:r>
+        <w:t xml:space="preserve">the call until the base case is met, which arguably therefore alters the </w:t>
+      </w:r>
+      <w:r>
+        <w:t>time complexity</w:t>
+      </w:r>
+      <w:r>
+        <w:t xml:space="preserve"> of the said code to </w:t>
+      </w:r>
+      <w:proofErr w:type="gramStart"/>
+      <w:r>
+        <w:rPr>
+          <w:b/>
+        </w:rPr>
         <w:t>O(</w:t>
       </w:r>
-      <w:r>
-        <w:t>n</w:t>
-      </w:r>
-      <w:r>
-        <w:t>)</w:t>
-      </w:r>
-      <w:r>
-        <w:t>. Nevertheless,</w:t>
-      </w:r>
-      <w:r>
-        <w:t xml:space="preserve"> after much consideration, the worst-case scenario is taken in account</w:t>
-      </w:r>
-      <w:r>
-        <w:t xml:space="preserve"> so the </w:t>
-      </w:r>
-      <w:r>
-        <w:t xml:space="preserve">complexity of the </w:t>
-      </w:r>
-      <w:r>
-        <w:t>programme</w:t>
-      </w:r>
-      <w:r>
-        <w:t xml:space="preserve"> algorithm </w:t>
-      </w:r>
-      <w:r>
-        <w:t xml:space="preserve">would </w:t>
-      </w:r>
-      <w:r>
-        <w:t xml:space="preserve">result to O(n) </w:t>
-      </w:r>
-      <w:r>
-        <w:t>regardless</w:t>
-      </w:r>
-      <w:r>
-        <w:t>.</w:t>
+      <w:proofErr w:type="gramEnd"/>
+      <w:r>
+        <w:rPr>
+          <w:b/>
+        </w:rPr>
+        <w:t xml:space="preserve">log </w:t>
+      </w:r>
+      <w:r>
+        <w:rPr>
+          <w:b/>
+        </w:rPr>
+        <w:t>n)</w:t>
+      </w:r>
+      <w:r>
+        <w:t xml:space="preserve">. Nevertheless, after much consideration, the worst-case scenario is taken in account so the complexity of the programme algorithm would result to </w:t>
+      </w:r>
+      <w:proofErr w:type="gramStart"/>
+      <w:r>
+        <w:t>O(</w:t>
+      </w:r>
+      <w:proofErr w:type="gramEnd"/>
+      <w:r>
+        <w:t xml:space="preserve">log </w:t>
+      </w:r>
+      <w:r>
+        <w:t>n) regardless.</w:t>
       </w:r>
     </w:p>
     <w:sectPr>
@@ -514,21 +566,12 @@
       </w:rPr>
       <w:t xml:space="preserve"> </w:t>
     </w:r>
-    <w:bookmarkStart w:id="0" w:name="_GoBack"/>
-    <w:bookmarkEnd w:id="0"/>
     <w:r>
       <w:rPr>
         <w:rFonts w:cstheme="minorHAnsi"/>
         <w:b/>
       </w:rPr>
-      <w:t>– Binary Search Adapted</w:t>
-    </w:r>
-    <w:r>
-      <w:rPr>
-        <w:rFonts w:cstheme="minorHAnsi"/>
-        <w:b/>
-      </w:rPr>
-      <w:t xml:space="preserve"> NOTES</w:t>
+      <w:t>– Binary Search Adapted NOTES</w:t>
     </w:r>
     <w:r>
       <w:rPr>

</xml_diff>

<commit_message>
Changed formatting - 1/12/16
</commit_message>
<xml_diff>
--- a/cw q9 - binary search 2 - adapted NOTES.docx
+++ b/cw q9 - binary search 2 - adapted NOTES.docx
@@ -17,331 +17,333 @@
     </w:p>
     <w:p>
       <w:r>
-        <w:t>If</w:t>
-      </w:r>
-      <w:r>
-        <w:t xml:space="preserve"> </w:t>
-      </w:r>
-      <w:r>
-        <w:t>I</w:t>
-      </w:r>
-      <w:r>
-        <w:t xml:space="preserve"> specified </w:t>
+        <w:t xml:space="preserve">If I specified </w:t>
       </w:r>
       <w:proofErr w:type="gramStart"/>
       <w:r>
-        <w:t xml:space="preserve">the </w:t>
-      </w:r>
-      <w:r>
-        <w:t>except</w:t>
+        <w:t>the except</w:t>
       </w:r>
       <w:proofErr w:type="gramEnd"/>
       <w:r>
         <w:t xml:space="preserve"> statement as:</w:t>
+      </w:r>
+    </w:p>
+    <w:tbl>
+      <w:tblPr>
+        <w:tblStyle w:val="TableGrid"/>
+        <w:tblW w:w="4895" w:type="pct"/>
+        <w:tblBorders>
+          <w:top w:val="none" w:sz="0" w:space="0" w:color="auto"/>
+          <w:left w:val="none" w:sz="0" w:space="0" w:color="auto"/>
+          <w:bottom w:val="none" w:sz="0" w:space="0" w:color="auto"/>
+          <w:right w:val="none" w:sz="0" w:space="0" w:color="auto"/>
+          <w:insideH w:val="none" w:sz="0" w:space="0" w:color="auto"/>
+          <w:insideV w:val="none" w:sz="0" w:space="0" w:color="auto"/>
+        </w:tblBorders>
+        <w:tblLook w:val="04A0" w:firstRow="1" w:lastRow="0" w:firstColumn="1" w:lastColumn="0" w:noHBand="0" w:noVBand="1"/>
+      </w:tblPr>
+      <w:tblGrid>
+        <w:gridCol w:w="457"/>
+        <w:gridCol w:w="8379"/>
+      </w:tblGrid>
+      <w:tr>
+        <w:tc>
+          <w:tcPr>
+            <w:tcW w:w="206" w:type="pct"/>
+          </w:tcPr>
+          <w:p>
+            <w:pPr>
+              <w:spacing w:after="240"/>
+              <w:rPr>
+                <w:rFonts w:ascii="Courier New" w:hAnsi="Courier New" w:cs="Courier New"/>
+                <w:color w:val="000000"/>
+              </w:rPr>
+            </w:pPr>
+            <w:r>
+              <w:rPr>
+                <w:rFonts w:ascii="Courier New" w:hAnsi="Courier New" w:cs="Courier New"/>
+                <w:color w:val="FF0000"/>
+              </w:rPr>
+              <w:t>20</w:t>
+            </w:r>
+          </w:p>
+        </w:tc>
+        <w:tc>
+          <w:tcPr>
+            <w:tcW w:w="4794" w:type="pct"/>
+          </w:tcPr>
+          <w:p>
+            <w:pPr>
+              <w:spacing w:after="240"/>
+              <w:rPr>
+                <w:rFonts w:ascii="Courier New" w:hAnsi="Courier New" w:cs="Courier New"/>
+                <w:color w:val="000000"/>
+              </w:rPr>
+            </w:pPr>
+            <w:r>
+              <w:rPr>
+                <w:rFonts w:ascii="Courier New" w:hAnsi="Courier New" w:cs="Courier New"/>
+                <w:color w:val="000000"/>
+              </w:rPr>
+              <w:t xml:space="preserve">    </w:t>
+            </w:r>
+            <w:r>
+              <w:rPr>
+                <w:rFonts w:ascii="Courier New" w:hAnsi="Courier New" w:cs="Courier New"/>
+                <w:b/>
+                <w:bCs/>
+                <w:color w:val="0000FF"/>
+              </w:rPr>
+              <w:t>except</w:t>
+            </w:r>
+            <w:r>
+              <w:rPr>
+                <w:rFonts w:ascii="Courier New" w:hAnsi="Courier New" w:cs="Courier New"/>
+                <w:color w:val="000000"/>
+              </w:rPr>
+              <w:t xml:space="preserve"> </w:t>
+            </w:r>
+            <w:proofErr w:type="spellStart"/>
+            <w:r>
+              <w:rPr>
+                <w:rFonts w:ascii="Courier New" w:hAnsi="Courier New" w:cs="Courier New"/>
+                <w:color w:val="000000"/>
+              </w:rPr>
+              <w:t>IndexError</w:t>
+            </w:r>
+            <w:proofErr w:type="spellEnd"/>
+            <w:r>
+              <w:rPr>
+                <w:rFonts w:ascii="Courier New" w:hAnsi="Courier New" w:cs="Courier New"/>
+                <w:color w:val="000000"/>
+              </w:rPr>
+              <w:t xml:space="preserve"> </w:t>
+            </w:r>
+            <w:r>
+              <w:rPr>
+                <w:rFonts w:ascii="Courier New" w:hAnsi="Courier New" w:cs="Courier New"/>
+                <w:b/>
+                <w:bCs/>
+                <w:color w:val="0000FF"/>
+              </w:rPr>
+              <w:t>and</w:t>
+            </w:r>
+            <w:r>
+              <w:rPr>
+                <w:rFonts w:ascii="Courier New" w:hAnsi="Courier New" w:cs="Courier New"/>
+                <w:color w:val="000000"/>
+              </w:rPr>
+              <w:t xml:space="preserve"> </w:t>
+            </w:r>
+            <w:proofErr w:type="spellStart"/>
+            <w:r>
+              <w:rPr>
+                <w:rFonts w:ascii="Courier New" w:hAnsi="Courier New" w:cs="Courier New"/>
+                <w:color w:val="000000"/>
+              </w:rPr>
+              <w:t>RecursionError</w:t>
+            </w:r>
+            <w:proofErr w:type="spellEnd"/>
+            <w:r>
+              <w:rPr>
+                <w:rFonts w:ascii="Courier New" w:hAnsi="Courier New" w:cs="Courier New"/>
+                <w:b/>
+                <w:bCs/>
+                <w:color w:val="000080"/>
+              </w:rPr>
+              <w:t>:</w:t>
+            </w:r>
+          </w:p>
+        </w:tc>
+      </w:tr>
+    </w:tbl>
+    <w:p>
+      <w:proofErr w:type="gramStart"/>
+      <w:r>
+        <w:t>then</w:t>
+      </w:r>
+      <w:proofErr w:type="gramEnd"/>
+      <w:r>
+        <w:t xml:space="preserve"> the programme, when executed, would have first encountered an error that would be both an </w:t>
+      </w:r>
+      <w:proofErr w:type="spellStart"/>
+      <w:r>
+        <w:t>IndexError</w:t>
+      </w:r>
+      <w:proofErr w:type="spellEnd"/>
+      <w:r>
+        <w:t xml:space="preserve"> and </w:t>
+      </w:r>
+      <w:proofErr w:type="spellStart"/>
+      <w:r>
+        <w:t>RecursionError</w:t>
+      </w:r>
+      <w:proofErr w:type="spellEnd"/>
+      <w:r>
+        <w:t xml:space="preserve">, by first identifying the </w:t>
+      </w:r>
+      <w:proofErr w:type="spellStart"/>
+      <w:r>
+        <w:t>IndexError</w:t>
+      </w:r>
+      <w:proofErr w:type="spellEnd"/>
+      <w:r>
+        <w:t xml:space="preserve"> and rendering it mute without the user's awareness and then proceeding to the identifying recursion error as it would also be the case.</w:t>
       </w:r>
     </w:p>
     <w:p>
-      <w:pPr>
-        <w:ind w:firstLine="720"/>
-        <w:rPr>
-          <w:rFonts w:ascii="Courier New" w:hAnsi="Courier New" w:cs="Courier New"/>
-          <w:sz w:val="20"/>
-        </w:rPr>
-      </w:pPr>
+      <w:r>
+        <w:t>As a solution I substituted to above statement to:</w:t>
+      </w:r>
+    </w:p>
+    <w:tbl>
+      <w:tblPr>
+        <w:tblStyle w:val="TableGrid"/>
+        <w:tblW w:w="4895" w:type="pct"/>
+        <w:tblBorders>
+          <w:top w:val="none" w:sz="0" w:space="0" w:color="auto"/>
+          <w:left w:val="none" w:sz="0" w:space="0" w:color="auto"/>
+          <w:bottom w:val="none" w:sz="0" w:space="0" w:color="auto"/>
+          <w:right w:val="none" w:sz="0" w:space="0" w:color="auto"/>
+          <w:insideH w:val="none" w:sz="0" w:space="0" w:color="auto"/>
+          <w:insideV w:val="none" w:sz="0" w:space="0" w:color="auto"/>
+        </w:tblBorders>
+        <w:tblLook w:val="04A0" w:firstRow="1" w:lastRow="0" w:firstColumn="1" w:lastColumn="0" w:noHBand="0" w:noVBand="1"/>
+      </w:tblPr>
+      <w:tblGrid>
+        <w:gridCol w:w="457"/>
+        <w:gridCol w:w="8379"/>
+      </w:tblGrid>
+      <w:tr>
+        <w:tc>
+          <w:tcPr>
+            <w:tcW w:w="206" w:type="pct"/>
+          </w:tcPr>
+          <w:p>
+            <w:pPr>
+              <w:spacing w:after="240"/>
+              <w:rPr>
+                <w:rFonts w:ascii="Courier New" w:hAnsi="Courier New" w:cs="Courier New"/>
+                <w:color w:val="000000"/>
+              </w:rPr>
+            </w:pPr>
+            <w:r>
+              <w:rPr>
+                <w:rFonts w:ascii="Courier New" w:hAnsi="Courier New" w:cs="Courier New"/>
+                <w:color w:val="FF0000"/>
+              </w:rPr>
+              <w:t>20</w:t>
+            </w:r>
+          </w:p>
+        </w:tc>
+        <w:tc>
+          <w:tcPr>
+            <w:tcW w:w="4794" w:type="pct"/>
+          </w:tcPr>
+          <w:p>
+            <w:pPr>
+              <w:spacing w:after="240"/>
+              <w:rPr>
+                <w:rFonts w:ascii="Courier New" w:hAnsi="Courier New" w:cs="Courier New"/>
+                <w:color w:val="000000"/>
+              </w:rPr>
+            </w:pPr>
+            <w:r>
+              <w:rPr>
+                <w:rFonts w:ascii="Courier New" w:hAnsi="Courier New" w:cs="Courier New"/>
+                <w:color w:val="000000"/>
+              </w:rPr>
+              <w:t xml:space="preserve">    </w:t>
+            </w:r>
+            <w:r>
+              <w:rPr>
+                <w:rFonts w:ascii="Courier New" w:hAnsi="Courier New" w:cs="Courier New"/>
+                <w:b/>
+                <w:bCs/>
+                <w:color w:val="0000FF"/>
+              </w:rPr>
+              <w:t>except</w:t>
+            </w:r>
+            <w:r>
+              <w:rPr>
+                <w:rFonts w:ascii="Courier New" w:hAnsi="Courier New" w:cs="Courier New"/>
+                <w:color w:val="000000"/>
+              </w:rPr>
+              <w:t xml:space="preserve"> </w:t>
+            </w:r>
+            <w:proofErr w:type="spellStart"/>
+            <w:r>
+              <w:rPr>
+                <w:rFonts w:ascii="Courier New" w:hAnsi="Courier New" w:cs="Courier New"/>
+                <w:color w:val="000000"/>
+              </w:rPr>
+              <w:t>IndexError</w:t>
+            </w:r>
+            <w:proofErr w:type="spellEnd"/>
+            <w:r>
+              <w:rPr>
+                <w:rFonts w:ascii="Courier New" w:hAnsi="Courier New" w:cs="Courier New"/>
+                <w:color w:val="000000"/>
+              </w:rPr>
+              <w:t xml:space="preserve"> </w:t>
+            </w:r>
+            <w:r>
+              <w:rPr>
+                <w:rFonts w:ascii="Courier New" w:hAnsi="Courier New" w:cs="Courier New"/>
+                <w:b/>
+                <w:bCs/>
+                <w:color w:val="0000FF"/>
+              </w:rPr>
+              <w:t>or</w:t>
+            </w:r>
+            <w:r>
+              <w:rPr>
+                <w:rFonts w:ascii="Courier New" w:hAnsi="Courier New" w:cs="Courier New"/>
+                <w:color w:val="000000"/>
+              </w:rPr>
+              <w:t xml:space="preserve"> </w:t>
+            </w:r>
+            <w:proofErr w:type="spellStart"/>
+            <w:r>
+              <w:rPr>
+                <w:rFonts w:ascii="Courier New" w:hAnsi="Courier New" w:cs="Courier New"/>
+                <w:color w:val="000000"/>
+              </w:rPr>
+              <w:t>RecursionError</w:t>
+            </w:r>
+            <w:proofErr w:type="spellEnd"/>
+            <w:r>
+              <w:rPr>
+                <w:rFonts w:ascii="Courier New" w:hAnsi="Courier New" w:cs="Courier New"/>
+                <w:b/>
+                <w:bCs/>
+                <w:color w:val="000080"/>
+              </w:rPr>
+              <w:t>:</w:t>
+            </w:r>
+          </w:p>
+        </w:tc>
+      </w:tr>
+    </w:tbl>
+    <w:p>
+      <w:r>
+        <w:t xml:space="preserve">The solution is mainly based on a test run of the programme and entering a negative number for the lower range bound. The attempt was carried out with </w:t>
+      </w:r>
       <w:proofErr w:type="gramStart"/>
       <w:r>
-        <w:rPr>
-          <w:rFonts w:ascii="Courier New" w:hAnsi="Courier New" w:cs="Courier New"/>
-          <w:sz w:val="20"/>
-        </w:rPr>
-        <w:t>except</w:t>
+        <w:t>the except</w:t>
       </w:r>
       <w:proofErr w:type="gramEnd"/>
       <w:r>
-        <w:rPr>
-          <w:rFonts w:ascii="Courier New" w:hAnsi="Courier New" w:cs="Courier New"/>
-          <w:sz w:val="20"/>
-        </w:rPr>
-        <w:t xml:space="preserve"> </w:t>
+        <w:t xml:space="preserve"> statement written before the amendment, as shown in the first instance, and when running the programme, the stack report had returned an </w:t>
       </w:r>
       <w:proofErr w:type="spellStart"/>
       <w:r>
-        <w:rPr>
-          <w:rFonts w:ascii="Courier New" w:hAnsi="Courier New" w:cs="Courier New"/>
-          <w:sz w:val="20"/>
-        </w:rPr>
         <w:t>IndexError</w:t>
       </w:r>
       <w:proofErr w:type="spellEnd"/>
       <w:r>
-        <w:rPr>
-          <w:rFonts w:ascii="Courier New" w:hAnsi="Courier New" w:cs="Courier New"/>
-          <w:sz w:val="20"/>
-        </w:rPr>
-        <w:t xml:space="preserve"> and </w:t>
-      </w:r>
-      <w:proofErr w:type="spellStart"/>
-      <w:r>
-        <w:rPr>
-          <w:rFonts w:ascii="Courier New" w:hAnsi="Courier New" w:cs="Courier New"/>
-          <w:sz w:val="20"/>
-        </w:rPr>
-        <w:t>RecursionError</w:t>
-      </w:r>
-      <w:proofErr w:type="spellEnd"/>
-    </w:p>
-    <w:p>
-      <w:proofErr w:type="gramStart"/>
-      <w:r>
-        <w:t>then</w:t>
-      </w:r>
-      <w:proofErr w:type="gramEnd"/>
-      <w:r>
-        <w:t xml:space="preserve"> </w:t>
-      </w:r>
-      <w:r>
-        <w:t xml:space="preserve">the </w:t>
-      </w:r>
-      <w:r>
-        <w:t>programme</w:t>
-      </w:r>
-      <w:r>
-        <w:t xml:space="preserve">, when </w:t>
-      </w:r>
-      <w:r>
-        <w:t>executed</w:t>
-      </w:r>
-      <w:r>
-        <w:t xml:space="preserve">, would have first encountered an error that would be both </w:t>
-      </w:r>
-      <w:r>
-        <w:t>an</w:t>
-      </w:r>
-      <w:r>
-        <w:t xml:space="preserve"> </w:t>
-      </w:r>
-      <w:proofErr w:type="spellStart"/>
-      <w:r>
-        <w:t>I</w:t>
-      </w:r>
-      <w:r>
-        <w:t>ndex</w:t>
-      </w:r>
-      <w:r>
-        <w:t>E</w:t>
-      </w:r>
-      <w:r>
-        <w:t>rror</w:t>
-      </w:r>
-      <w:proofErr w:type="spellEnd"/>
-      <w:r>
-        <w:t xml:space="preserve"> and </w:t>
-      </w:r>
-      <w:proofErr w:type="spellStart"/>
-      <w:r>
-        <w:t>R</w:t>
-      </w:r>
-      <w:r>
-        <w:t>ecursio</w:t>
-      </w:r>
-      <w:r>
-        <w:t>nE</w:t>
-      </w:r>
-      <w:r>
-        <w:t>rror</w:t>
-      </w:r>
-      <w:proofErr w:type="spellEnd"/>
-      <w:r>
-        <w:t xml:space="preserve">, by first identifying the </w:t>
-      </w:r>
-      <w:proofErr w:type="spellStart"/>
-      <w:r>
-        <w:t>I</w:t>
-      </w:r>
-      <w:r>
-        <w:t>ndex</w:t>
-      </w:r>
-      <w:r>
-        <w:t>E</w:t>
-      </w:r>
-      <w:r>
-        <w:t>rror</w:t>
-      </w:r>
-      <w:proofErr w:type="spellEnd"/>
-      <w:r>
-        <w:t xml:space="preserve"> and rendering it mute without the user's awareness and then proceeding to the identifying recursion error </w:t>
-      </w:r>
-      <w:r>
-        <w:t>as it would also be the case</w:t>
-      </w:r>
-      <w:r>
-        <w:t>.</w:t>
-      </w:r>
-    </w:p>
-    <w:p>
-      <w:r>
-        <w:t>As a solution I substituted to above statement to:</w:t>
-      </w:r>
-    </w:p>
-    <w:p>
-      <w:pPr>
-        <w:ind w:firstLine="720"/>
-        <w:rPr>
-          <w:rFonts w:ascii="Courier New" w:hAnsi="Courier New" w:cs="Courier New"/>
-          <w:sz w:val="20"/>
-        </w:rPr>
-      </w:pPr>
-      <w:proofErr w:type="gramStart"/>
-      <w:r>
-        <w:rPr>
-          <w:rFonts w:ascii="Courier New" w:hAnsi="Courier New" w:cs="Courier New"/>
-          <w:sz w:val="20"/>
-        </w:rPr>
-        <w:t>except</w:t>
-      </w:r>
-      <w:proofErr w:type="gramEnd"/>
-      <w:r>
-        <w:rPr>
-          <w:rFonts w:ascii="Courier New" w:hAnsi="Courier New" w:cs="Courier New"/>
-          <w:sz w:val="20"/>
-        </w:rPr>
-        <w:t xml:space="preserve"> </w:t>
-      </w:r>
-      <w:proofErr w:type="spellStart"/>
-      <w:r>
-        <w:rPr>
-          <w:rFonts w:ascii="Courier New" w:hAnsi="Courier New" w:cs="Courier New"/>
-          <w:sz w:val="20"/>
-        </w:rPr>
-        <w:t>IndexError</w:t>
-      </w:r>
-      <w:proofErr w:type="spellEnd"/>
-      <w:r>
-        <w:rPr>
-          <w:rFonts w:ascii="Courier New" w:hAnsi="Courier New" w:cs="Courier New"/>
-          <w:sz w:val="20"/>
-        </w:rPr>
-        <w:t xml:space="preserve"> or </w:t>
-      </w:r>
-      <w:proofErr w:type="spellStart"/>
-      <w:r>
-        <w:rPr>
-          <w:rFonts w:ascii="Courier New" w:hAnsi="Courier New" w:cs="Courier New"/>
-          <w:sz w:val="20"/>
-        </w:rPr>
-        <w:t>RecursionError</w:t>
-      </w:r>
-      <w:proofErr w:type="spellEnd"/>
-    </w:p>
-    <w:p>
-      <w:r>
-        <w:t xml:space="preserve">The solution </w:t>
-      </w:r>
-      <w:r>
-        <w:t xml:space="preserve">is mainly based on </w:t>
-      </w:r>
-      <w:r>
-        <w:t xml:space="preserve">a test run of the </w:t>
-      </w:r>
-      <w:r>
-        <w:t>programme</w:t>
-      </w:r>
-      <w:r>
-        <w:t xml:space="preserve"> and entering a negative number for the lower range bound</w:t>
-      </w:r>
-      <w:r>
-        <w:t xml:space="preserve">. </w:t>
-      </w:r>
-      <w:r>
-        <w:t xml:space="preserve">The </w:t>
-      </w:r>
-      <w:r>
-        <w:t xml:space="preserve">attempt </w:t>
-      </w:r>
-      <w:r>
-        <w:t xml:space="preserve">was carried out with </w:t>
-      </w:r>
-      <w:proofErr w:type="gramStart"/>
-      <w:r>
-        <w:t>the except</w:t>
-      </w:r>
-      <w:proofErr w:type="gramEnd"/>
-      <w:r>
-        <w:t xml:space="preserve"> statement written </w:t>
-      </w:r>
-      <w:r>
-        <w:t xml:space="preserve">before the amendment, </w:t>
-      </w:r>
-      <w:r>
-        <w:t xml:space="preserve">as shown in the first </w:t>
-      </w:r>
-      <w:r>
-        <w:t>instance</w:t>
-      </w:r>
-      <w:r>
-        <w:t xml:space="preserve">, and </w:t>
-      </w:r>
-      <w:r>
-        <w:t xml:space="preserve">when running the </w:t>
-      </w:r>
-      <w:r>
-        <w:t>programme</w:t>
-      </w:r>
-      <w:r>
-        <w:t xml:space="preserve">, </w:t>
-      </w:r>
-      <w:r>
-        <w:t xml:space="preserve">the stack report had </w:t>
-      </w:r>
-      <w:r>
-        <w:t>returned</w:t>
-      </w:r>
-      <w:r>
-        <w:t xml:space="preserve"> a</w:t>
-      </w:r>
-      <w:r>
-        <w:t>n</w:t>
-      </w:r>
-      <w:r>
-        <w:t xml:space="preserve"> </w:t>
-      </w:r>
-      <w:proofErr w:type="spellStart"/>
-      <w:r>
-        <w:t>IndexError</w:t>
-      </w:r>
-      <w:proofErr w:type="spellEnd"/>
-      <w:r>
-        <w:t xml:space="preserve"> regardless of the </w:t>
-      </w:r>
-      <w:r>
-        <w:t>written except statement</w:t>
-      </w:r>
-      <w:r>
-        <w:t>.</w:t>
-      </w:r>
-      <w:r>
-        <w:t xml:space="preserve"> This led to the second instance as the solution</w:t>
-      </w:r>
-      <w:r>
-        <w:t xml:space="preserve">, which </w:t>
-      </w:r>
-      <w:r>
-        <w:t>indicates</w:t>
-      </w:r>
-      <w:r>
-        <w:t xml:space="preserve"> that the </w:t>
-      </w:r>
-      <w:r>
-        <w:t>programme</w:t>
-      </w:r>
-      <w:r>
-        <w:t xml:space="preserve"> would the code would cause either error instead of both, thus </w:t>
-      </w:r>
-      <w:r>
-        <w:t xml:space="preserve">finally </w:t>
-      </w:r>
-      <w:r>
-        <w:t>displaying the expected result.</w:t>
+        <w:t xml:space="preserve"> regardless of the written except statement. This led to the second instance as the solution, which indicates that the programme would the code would cause either error instead of both, thus finally displaying the expected result.</w:t>
       </w:r>
     </w:p>
     <w:p>
@@ -358,8 +360,6 @@
       </w:r>
     </w:p>
     <w:p>
-      <w:bookmarkStart w:id="0" w:name="_GoBack"/>
-      <w:bookmarkEnd w:id="0"/>
       <w:r>
         <w:t>Initial analysis concluded that the time taken for some of the code is constant, yet when the first condition (base case) is not met and the programme exec</w:t>
       </w:r>
@@ -421,6 +421,8 @@
       <w:r>
         <w:t>n) regardless.</w:t>
       </w:r>
+      <w:bookmarkStart w:id="0" w:name="_GoBack"/>
+      <w:bookmarkEnd w:id="0"/>
     </w:p>
     <w:sectPr>
       <w:headerReference w:type="even" r:id="rId6"/>
@@ -767,7 +769,7 @@
     <w:lsdException w:name="Table Web 2" w:semiHidden="1" w:unhideWhenUsed="1"/>
     <w:lsdException w:name="Table Web 3" w:semiHidden="1" w:unhideWhenUsed="1"/>
     <w:lsdException w:name="Balloon Text" w:semiHidden="1" w:unhideWhenUsed="1"/>
-    <w:lsdException w:name="Table Grid" w:uiPriority="39"/>
+    <w:lsdException w:name="Table Grid" w:uiPriority="0"/>
     <w:lsdException w:name="Table Theme" w:semiHidden="1" w:unhideWhenUsed="1"/>
     <w:lsdException w:name="Placeholder Text" w:semiHidden="1"/>
     <w:lsdException w:name="No Spacing" w:uiPriority="1" w:qFormat="1"/>
@@ -1060,6 +1062,30 @@
     <w:uiPriority w:val="99"/>
     <w:rsid w:val="00B15FEC"/>
   </w:style>
+  <w:style w:type="table" w:styleId="TableGrid">
+    <w:name w:val="Table Grid"/>
+    <w:basedOn w:val="TableNormal"/>
+    <w:rsid w:val="00916FAC"/>
+    <w:pPr>
+      <w:spacing w:after="0" w:line="240" w:lineRule="auto"/>
+    </w:pPr>
+    <w:rPr>
+      <w:rFonts w:ascii="Times New Roman" w:eastAsia="Times New Roman" w:hAnsi="Times New Roman" w:cs="Times New Roman"/>
+      <w:sz w:val="20"/>
+      <w:szCs w:val="20"/>
+      <w:lang w:eastAsia="en-GB"/>
+    </w:rPr>
+    <w:tblPr>
+      <w:tblBorders>
+        <w:top w:val="single" w:sz="4" w:space="0" w:color="auto"/>
+        <w:left w:val="single" w:sz="4" w:space="0" w:color="auto"/>
+        <w:bottom w:val="single" w:sz="4" w:space="0" w:color="auto"/>
+        <w:right w:val="single" w:sz="4" w:space="0" w:color="auto"/>
+        <w:insideH w:val="single" w:sz="4" w:space="0" w:color="auto"/>
+        <w:insideV w:val="single" w:sz="4" w:space="0" w:color="auto"/>
+      </w:tblBorders>
+    </w:tblPr>
+  </w:style>
 </w:styles>
 </file>
 

</xml_diff>